<commit_message>
Update Minimum software requirement.docx
</commit_message>
<xml_diff>
--- a/Software/Minimum software requirement.docx
+++ b/Software/Minimum software requirement.docx
@@ -713,6 +713,23 @@
                 <w:szCs w:val="20"/>
               </w:rPr>
             </w:pPr>
+            <w:r>
+              <w:rPr>
+                <w:rFonts w:hint="eastAsia"/>
+                <w:sz w:val="20"/>
+                <w:szCs w:val="20"/>
+                <w:lang w:val="en-US"/>
+              </w:rPr>
+              <w:t>Optional</w:t>
+            </w:r>
+            <w:r>
+              <w:rPr>
+                <w:sz w:val="20"/>
+                <w:szCs w:val="20"/>
+                <w:lang w:val="en-US"/>
+              </w:rPr>
+              <w:t>,</w:t>
+            </w:r>
           </w:p>
         </w:tc>
         <w:tc>
@@ -4085,6 +4102,7 @@
   <w:style w:type="character" w:default="1" w:styleId="DefaultParagraphFont">
     <w:name w:val="Default Paragraph Font"/>
     <w:uiPriority w:val="1"/>
+    <w:semiHidden/>
     <w:unhideWhenUsed/>
   </w:style>
   <w:style w:type="table" w:default="1" w:styleId="TableNormal">

</xml_diff>